<commit_message>
EBMJ and mark tag for eBay, also with BB change
</commit_message>
<xml_diff>
--- a/Doc/Resume_JoanneYang.docx
+++ b/Doc/Resume_JoanneYang.docx
@@ -28,7 +28,37 @@
           <w:szCs w:val="32"/>
           <w:lang w:val="fi-FI" w:eastAsia="zh-TW"/>
         </w:rPr>
-        <w:t>Joanne (Yuanhan) Yang</w:t>
+        <w:t>Joanne (</w:t>
+      </w:r>
+      <w:proofErr w:type="spellStart"/>
+      <w:r>
+        <w:rPr>
+          <w:rFonts w:ascii="Times New Roman" w:eastAsia="Times New Roman" w:hAnsi="Times New Roman" w:cs="Times New Roman"/>
+          <w:b/>
+          <w:bCs/>
+          <w:i/>
+          <w:iCs/>
+          <w:color w:val="000000"/>
+          <w:sz w:val="32"/>
+          <w:szCs w:val="32"/>
+          <w:lang w:val="fi-FI" w:eastAsia="zh-TW"/>
+        </w:rPr>
+        <w:t>Yuanhan</w:t>
+      </w:r>
+      <w:proofErr w:type="spellEnd"/>
+      <w:r>
+        <w:rPr>
+          <w:rFonts w:ascii="Times New Roman" w:eastAsia="Times New Roman" w:hAnsi="Times New Roman" w:cs="Times New Roman"/>
+          <w:b/>
+          <w:bCs/>
+          <w:i/>
+          <w:iCs/>
+          <w:color w:val="000000"/>
+          <w:sz w:val="32"/>
+          <w:szCs w:val="32"/>
+          <w:lang w:val="fi-FI" w:eastAsia="zh-TW"/>
+        </w:rPr>
+        <w:t>) Yang</w:t>
       </w:r>
     </w:p>
     <w:p>
@@ -63,27 +93,7 @@
           <w:szCs w:val="20"/>
           <w:lang w:val="fi-FI" w:eastAsia="zh-TW"/>
         </w:rPr>
-        <w:t xml:space="preserve">347 – 882 </w:t>
-      </w:r>
-      <w:r>
-        <w:rPr>
-          <w:rFonts w:ascii="Times New Roman" w:eastAsia="Times New Roman" w:hAnsi="Times New Roman" w:cs="Times New Roman"/>
-          <w:color w:val="000000"/>
-          <w:sz w:val="20"/>
-          <w:szCs w:val="20"/>
-          <w:lang w:val="fi-FI" w:eastAsia="zh-TW"/>
-        </w:rPr>
-        <w:t xml:space="preserve">– </w:t>
-      </w:r>
-      <w:r>
-        <w:rPr>
-          <w:rFonts w:ascii="Times New Roman" w:eastAsia="Times New Roman" w:hAnsi="Times New Roman" w:cs="Times New Roman"/>
-          <w:color w:val="000000"/>
-          <w:sz w:val="20"/>
-          <w:szCs w:val="20"/>
-          <w:lang w:val="fi-FI" w:eastAsia="zh-TW"/>
-        </w:rPr>
-        <w:t>5784                                            </w:t>
+        <w:t>347 – 882 – 5784                                            </w:t>
       </w:r>
     </w:p>
     <w:p>
@@ -100,14 +110,13 @@
       <w:hyperlink r:id="rId5" w:history="1">
         <w:r>
           <w:rPr>
+            <w:rStyle w:val="Hyperlink"/>
             <w:rFonts w:ascii="Times New Roman" w:eastAsia="Times New Roman" w:hAnsi="Times New Roman" w:cs="Times New Roman"/>
-            <w:color w:val="0000FF"/>
             <w:sz w:val="20"/>
             <w:szCs w:val="20"/>
-            <w:u w:val="single"/>
             <w:lang w:val="fi-FI" w:eastAsia="zh-TW"/>
           </w:rPr>
-          <w:t>joanne.yang@verifone.com</w:t>
+          <w:t>joanneyang930@gmail.com</w:t>
         </w:r>
       </w:hyperlink>
       <w:r>
@@ -151,7 +160,29 @@
           <w:szCs w:val="20"/>
           <w:lang w:eastAsia="zh-TW"/>
         </w:rPr>
-        <w:t>3231 Gleneeden Way, San Jose, CA 95117</w:t>
+        <w:t xml:space="preserve">3231 </w:t>
+      </w:r>
+      <w:proofErr w:type="spellStart"/>
+      <w:r>
+        <w:rPr>
+          <w:rFonts w:ascii="Times New Roman" w:eastAsia="Times New Roman" w:hAnsi="Times New Roman" w:cs="Times New Roman"/>
+          <w:color w:val="000000"/>
+          <w:sz w:val="20"/>
+          <w:szCs w:val="20"/>
+          <w:lang w:eastAsia="zh-TW"/>
+        </w:rPr>
+        <w:t>Gleneeden</w:t>
+      </w:r>
+      <w:proofErr w:type="spellEnd"/>
+      <w:r>
+        <w:rPr>
+          <w:rFonts w:ascii="Times New Roman" w:eastAsia="Times New Roman" w:hAnsi="Times New Roman" w:cs="Times New Roman"/>
+          <w:color w:val="000000"/>
+          <w:sz w:val="20"/>
+          <w:szCs w:val="20"/>
+          <w:lang w:eastAsia="zh-TW"/>
+        </w:rPr>
+        <w:t xml:space="preserve"> Way, San Jose, CA 95117</w:t>
       </w:r>
     </w:p>
     <w:p>
@@ -544,7 +575,19 @@
           <w:szCs w:val="20"/>
           <w:lang w:eastAsia="zh-TW"/>
         </w:rPr>
-        <w:t>Expert level C/C++ programmer. Proficient in Java, JavaScript, HTML &amp; CSS.</w:t>
+        <w:t>Expert level C/C++ programmer. Proficient in Java, JavaScript, HTML &amp; CSS</w:t>
+      </w:r>
+      <w:bookmarkStart w:id="0" w:name="_GoBack"/>
+      <w:bookmarkEnd w:id="0"/>
+      <w:r>
+        <w:rPr>
+          <w:rFonts w:ascii="Times New Roman" w:eastAsia="Times New Roman" w:hAnsi="Times New Roman" w:cs="Times New Roman"/>
+          <w:color w:val="000000"/>
+          <w:sz w:val="20"/>
+          <w:szCs w:val="20"/>
+          <w:lang w:eastAsia="zh-TW"/>
+        </w:rPr>
+        <w:t>.</w:t>
       </w:r>
     </w:p>
     <w:p>
@@ -565,7 +608,27 @@
           <w:szCs w:val="20"/>
           <w:lang w:eastAsia="zh-TW"/>
         </w:rPr>
-        <w:t xml:space="preserve">Working experience with Spring Framework, Angular JS, Hibernate, </w:t>
+        <w:t xml:space="preserve">Working experience with </w:t>
+      </w:r>
+      <w:r>
+        <w:rPr>
+          <w:rFonts w:ascii="Times New Roman" w:eastAsia="Times New Roman" w:hAnsi="Times New Roman" w:cs="Times New Roman"/>
+          <w:color w:val="000000"/>
+          <w:sz w:val="20"/>
+          <w:szCs w:val="20"/>
+          <w:lang w:eastAsia="zh-TW"/>
+        </w:rPr>
+        <w:t xml:space="preserve">GNU Toolchain, Linux, </w:t>
+      </w:r>
+      <w:r>
+        <w:rPr>
+          <w:rFonts w:ascii="Times New Roman" w:eastAsia="Times New Roman" w:hAnsi="Times New Roman" w:cs="Times New Roman"/>
+          <w:color w:val="000000"/>
+          <w:sz w:val="20"/>
+          <w:szCs w:val="20"/>
+          <w:lang w:eastAsia="zh-TW"/>
+        </w:rPr>
+        <w:t xml:space="preserve">Spring Framework, Angular JS, Hibernate, </w:t>
       </w:r>
       <w:r>
         <w:rPr>
@@ -676,6 +739,7 @@
           <w:lang w:val="it-IT" w:eastAsia="zh-TW"/>
         </w:rPr>
       </w:pPr>
+      <w:proofErr w:type="spellStart"/>
       <w:r>
         <w:rPr>
           <w:rFonts w:ascii="Times New Roman" w:eastAsia="Times New Roman" w:hAnsi="Times New Roman" w:cs="Times New Roman"/>
@@ -686,7 +750,20 @@
           <w:szCs w:val="20"/>
           <w:lang w:val="it-IT" w:eastAsia="zh-TW"/>
         </w:rPr>
-        <w:t xml:space="preserve">Verifone </w:t>
+        <w:t>Verifone</w:t>
+      </w:r>
+      <w:proofErr w:type="spellEnd"/>
+      <w:r>
+        <w:rPr>
+          <w:rFonts w:ascii="Times New Roman" w:eastAsia="Times New Roman" w:hAnsi="Times New Roman" w:cs="Times New Roman"/>
+          <w:b/>
+          <w:bCs/>
+          <w:color w:val="000000"/>
+          <w:sz w:val="20"/>
+          <w:szCs w:val="20"/>
+          <w:lang w:val="it-IT" w:eastAsia="zh-TW"/>
+        </w:rPr>
+        <w:t xml:space="preserve"> </w:t>
       </w:r>
       <w:proofErr w:type="spellStart"/>
       <w:r>
@@ -935,7 +1012,7 @@
           <w:bCs/>
           <w:sz w:val="20"/>
           <w:szCs w:val="20"/>
-          <w:lang w:val="it-IT" w:eastAsia="zh-TW"/>
+          <w:lang w:eastAsia="zh-TW"/>
         </w:rPr>
       </w:pPr>
       <w:proofErr w:type="spellStart"/>
@@ -947,7 +1024,7 @@
           <w:color w:val="000000"/>
           <w:sz w:val="20"/>
           <w:szCs w:val="20"/>
-          <w:lang w:val="it-IT" w:eastAsia="zh-TW"/>
+          <w:lang w:eastAsia="zh-TW"/>
         </w:rPr>
         <w:t>Neonode</w:t>
       </w:r>
@@ -960,7 +1037,7 @@
           <w:color w:val="000000"/>
           <w:sz w:val="20"/>
           <w:szCs w:val="20"/>
-          <w:lang w:val="it-IT" w:eastAsia="zh-TW"/>
+          <w:lang w:eastAsia="zh-TW"/>
         </w:rPr>
         <w:t xml:space="preserve"> </w:t>
       </w:r>
@@ -973,7 +1050,7 @@
           <w:color w:val="000000"/>
           <w:sz w:val="20"/>
           <w:szCs w:val="20"/>
-          <w:lang w:val="it-IT" w:eastAsia="zh-TW"/>
+          <w:lang w:eastAsia="zh-TW"/>
         </w:rPr>
         <w:t>Inc</w:t>
       </w:r>
@@ -986,7 +1063,7 @@
           <w:color w:val="000000"/>
           <w:sz w:val="20"/>
           <w:szCs w:val="20"/>
-          <w:lang w:val="it-IT" w:eastAsia="zh-TW"/>
+          <w:lang w:eastAsia="zh-TW"/>
         </w:rPr>
         <w:t>, San Jose, CA</w:t>
       </w:r>
@@ -997,7 +1074,7 @@
           <w:bCs/>
           <w:sz w:val="20"/>
           <w:szCs w:val="20"/>
-          <w:lang w:val="it-IT" w:eastAsia="zh-TW"/>
+          <w:lang w:eastAsia="zh-TW"/>
         </w:rPr>
         <w:t xml:space="preserve">, </w:t>
       </w:r>
@@ -1007,7 +1084,7 @@
           <w:color w:val="000000"/>
           <w:sz w:val="20"/>
           <w:szCs w:val="20"/>
-          <w:lang w:val="it-IT" w:eastAsia="zh-TW"/>
+          <w:lang w:eastAsia="zh-TW"/>
         </w:rPr>
         <w:t>2014.10 – 2016.02</w:t>
       </w:r>
@@ -1493,8 +1570,6 @@
         </w:rPr>
         <w:t xml:space="preserve"> database.</w:t>
       </w:r>
-      <w:bookmarkStart w:id="0" w:name="_GoBack"/>
-      <w:bookmarkEnd w:id="0"/>
     </w:p>
     <w:sectPr>
       <w:pgSz w:w="12240" w:h="15840"/>
@@ -3027,7 +3102,6 @@
     <w:name w:val="Hyperlink"/>
     <w:basedOn w:val="DefaultParagraphFont"/>
     <w:uiPriority w:val="99"/>
-    <w:semiHidden/>
     <w:unhideWhenUsed/>
     <w:rsid w:val="00F467A8"/>
     <w:rPr>

</xml_diff>

<commit_message>
commit changes for Laicode and eBay codes.
</commit_message>
<xml_diff>
--- a/Doc/Resume_JoanneYang.docx
+++ b/Doc/Resume_JoanneYang.docx
@@ -263,7 +263,27 @@
           <w:szCs w:val="20"/>
           <w:lang w:eastAsia="zh-TW"/>
         </w:rPr>
-        <w:t>Software Engineer with strong programming, analytical and mathematical skills. 3+ years</w:t>
+        <w:t>Software Engineer with strong</w:t>
+      </w:r>
+      <w:r>
+        <w:rPr>
+          <w:rFonts w:ascii="Times New Roman" w:eastAsia="Times New Roman" w:hAnsi="Times New Roman" w:cs="Times New Roman"/>
+          <w:color w:val="000000"/>
+          <w:sz w:val="20"/>
+          <w:szCs w:val="20"/>
+          <w:lang w:eastAsia="zh-TW"/>
+        </w:rPr>
+        <w:t xml:space="preserve"> </w:t>
+      </w:r>
+      <w:r>
+        <w:rPr>
+          <w:rFonts w:ascii="Times New Roman" w:eastAsia="Times New Roman" w:hAnsi="Times New Roman" w:cs="Times New Roman"/>
+          <w:color w:val="000000"/>
+          <w:sz w:val="20"/>
+          <w:szCs w:val="20"/>
+          <w:lang w:eastAsia="zh-TW"/>
+        </w:rPr>
+        <w:t>programming, analytical and mathematical skills. 3+ years</w:t>
       </w:r>
       <w:r>
         <w:rPr>
@@ -283,7 +303,27 @@
           <w:szCs w:val="20"/>
           <w:lang w:eastAsia="zh-TW"/>
         </w:rPr>
-        <w:t xml:space="preserve"> work experience in C/C++ development</w:t>
+        <w:t xml:space="preserve"> work experience in C/C++ </w:t>
+      </w:r>
+      <w:r>
+        <w:rPr>
+          <w:rFonts w:ascii="Times New Roman" w:eastAsia="Times New Roman" w:hAnsi="Times New Roman" w:cs="Times New Roman"/>
+          <w:color w:val="000000"/>
+          <w:sz w:val="20"/>
+          <w:szCs w:val="20"/>
+          <w:lang w:eastAsia="zh-TW"/>
+        </w:rPr>
+        <w:t xml:space="preserve"> object oriented </w:t>
+      </w:r>
+      <w:r>
+        <w:rPr>
+          <w:rFonts w:ascii="Times New Roman" w:eastAsia="Times New Roman" w:hAnsi="Times New Roman" w:cs="Times New Roman"/>
+          <w:color w:val="000000"/>
+          <w:sz w:val="20"/>
+          <w:szCs w:val="20"/>
+          <w:lang w:eastAsia="zh-TW"/>
+        </w:rPr>
+        <w:t>development</w:t>
       </w:r>
       <w:r>
         <w:rPr>
@@ -334,6 +374,16 @@
           <w:lang w:eastAsia="zh-TW"/>
         </w:rPr>
         <w:t>and high performance computing.</w:t>
+      </w:r>
+      <w:r>
+        <w:rPr>
+          <w:rFonts w:ascii="Times New Roman" w:eastAsia="Times New Roman" w:hAnsi="Times New Roman" w:cs="Times New Roman"/>
+          <w:color w:val="000000"/>
+          <w:sz w:val="20"/>
+          <w:szCs w:val="20"/>
+          <w:lang w:eastAsia="zh-TW"/>
+        </w:rPr>
+        <w:t xml:space="preserve"> Efficient communicator and team player.</w:t>
       </w:r>
     </w:p>
     <w:p>
@@ -575,7 +625,57 @@
           <w:szCs w:val="20"/>
           <w:lang w:eastAsia="zh-TW"/>
         </w:rPr>
-        <w:t>Expert level C/C++ programmer. Proficient in Java, JavaScript, HTML &amp; CSS</w:t>
+        <w:t>Expert in C/</w:t>
+      </w:r>
+      <w:r>
+        <w:rPr>
+          <w:rFonts w:ascii="Times New Roman" w:eastAsia="Times New Roman" w:hAnsi="Times New Roman" w:cs="Times New Roman"/>
+          <w:color w:val="000000"/>
+          <w:sz w:val="20"/>
+          <w:szCs w:val="20"/>
+          <w:lang w:eastAsia="zh-TW"/>
+        </w:rPr>
+        <w:t xml:space="preserve">C++ </w:t>
+      </w:r>
+      <w:r>
+        <w:rPr>
+          <w:rFonts w:ascii="Times New Roman" w:eastAsia="Times New Roman" w:hAnsi="Times New Roman" w:cs="Times New Roman"/>
+          <w:color w:val="000000"/>
+          <w:sz w:val="20"/>
+          <w:szCs w:val="20"/>
+          <w:lang w:eastAsia="zh-TW"/>
+        </w:rPr>
+        <w:t>programming</w:t>
+      </w:r>
+      <w:r>
+        <w:rPr>
+          <w:rFonts w:ascii="Times New Roman" w:eastAsia="Times New Roman" w:hAnsi="Times New Roman" w:cs="Times New Roman"/>
+          <w:color w:val="000000"/>
+          <w:sz w:val="20"/>
+          <w:szCs w:val="20"/>
+          <w:lang w:eastAsia="zh-TW"/>
+        </w:rPr>
+        <w:t xml:space="preserve">. Proficient </w:t>
+      </w:r>
+      <w:r>
+        <w:rPr>
+          <w:rFonts w:ascii="Times New Roman" w:eastAsia="Times New Roman" w:hAnsi="Times New Roman" w:cs="Times New Roman"/>
+          <w:color w:val="000000"/>
+          <w:sz w:val="20"/>
+          <w:szCs w:val="20"/>
+          <w:lang w:eastAsia="zh-TW"/>
+        </w:rPr>
+        <w:t>in Java,</w:t>
+      </w:r>
+      <w:r>
+        <w:rPr>
+          <w:rFonts w:ascii="Times New Roman" w:eastAsia="Times New Roman" w:hAnsi="Times New Roman" w:cs="Times New Roman"/>
+          <w:color w:val="000000"/>
+          <w:sz w:val="20"/>
+          <w:szCs w:val="20"/>
+          <w:lang w:eastAsia="zh-TW"/>
+        </w:rPr>
+        <w:t xml:space="preserve"> </w:t>
       </w:r>
       <w:bookmarkStart w:id="0" w:name="_GoBack"/>
       <w:bookmarkEnd w:id="0"/>
@@ -587,6 +687,26 @@
           <w:szCs w:val="20"/>
           <w:lang w:eastAsia="zh-TW"/>
         </w:rPr>
+        <w:t>JavaScript, HTML &amp; CSS, XML</w:t>
+      </w:r>
+      <w:r>
+        <w:rPr>
+          <w:rFonts w:ascii="Times New Roman" w:eastAsia="Times New Roman" w:hAnsi="Times New Roman" w:cs="Times New Roman"/>
+          <w:color w:val="000000"/>
+          <w:sz w:val="20"/>
+          <w:szCs w:val="20"/>
+          <w:lang w:eastAsia="zh-TW"/>
+        </w:rPr>
+        <w:t>, SQL</w:t>
+      </w:r>
+      <w:r>
+        <w:rPr>
+          <w:rFonts w:ascii="Times New Roman" w:eastAsia="Times New Roman" w:hAnsi="Times New Roman" w:cs="Times New Roman"/>
+          <w:color w:val="000000"/>
+          <w:sz w:val="20"/>
+          <w:szCs w:val="20"/>
+          <w:lang w:eastAsia="zh-TW"/>
+        </w:rPr>
         <w:t>.</w:t>
       </w:r>
     </w:p>
@@ -648,7 +768,83 @@
           <w:szCs w:val="20"/>
           <w:lang w:eastAsia="zh-TW"/>
         </w:rPr>
-        <w:t>, Eclipse, Android Studio, Git, SourceTree</w:t>
+        <w:t xml:space="preserve">, Eclipse, Android Studio, </w:t>
+      </w:r>
+      <w:proofErr w:type="spellStart"/>
+      <w:r>
+        <w:rPr>
+          <w:rFonts w:ascii="Times New Roman" w:eastAsia="Times New Roman" w:hAnsi="Times New Roman" w:cs="Times New Roman"/>
+          <w:color w:val="000000"/>
+          <w:sz w:val="20"/>
+          <w:szCs w:val="20"/>
+          <w:lang w:eastAsia="zh-TW"/>
+        </w:rPr>
+        <w:t>Git</w:t>
+      </w:r>
+      <w:proofErr w:type="spellEnd"/>
+      <w:r>
+        <w:rPr>
+          <w:rFonts w:ascii="Times New Roman" w:eastAsia="Times New Roman" w:hAnsi="Times New Roman" w:cs="Times New Roman"/>
+          <w:color w:val="000000"/>
+          <w:sz w:val="20"/>
+          <w:szCs w:val="20"/>
+          <w:lang w:eastAsia="zh-TW"/>
+        </w:rPr>
+        <w:t xml:space="preserve">, </w:t>
+      </w:r>
+      <w:proofErr w:type="spellStart"/>
+      <w:r>
+        <w:rPr>
+          <w:rFonts w:ascii="Times New Roman" w:eastAsia="Times New Roman" w:hAnsi="Times New Roman" w:cs="Times New Roman"/>
+          <w:color w:val="000000"/>
+          <w:sz w:val="20"/>
+          <w:szCs w:val="20"/>
+          <w:lang w:eastAsia="zh-TW"/>
+        </w:rPr>
+        <w:t>SourceTree</w:t>
+      </w:r>
+      <w:proofErr w:type="spellEnd"/>
+      <w:r>
+        <w:rPr>
+          <w:rFonts w:ascii="Times New Roman" w:eastAsia="Times New Roman" w:hAnsi="Times New Roman" w:cs="Times New Roman"/>
+          <w:color w:val="000000"/>
+          <w:sz w:val="20"/>
+          <w:szCs w:val="20"/>
+          <w:lang w:eastAsia="zh-TW"/>
+        </w:rPr>
+        <w:t xml:space="preserve">, </w:t>
+      </w:r>
+      <w:proofErr w:type="spellStart"/>
+      <w:r>
+        <w:rPr>
+          <w:rFonts w:ascii="Times New Roman" w:eastAsia="Times New Roman" w:hAnsi="Times New Roman" w:cs="Times New Roman"/>
+          <w:color w:val="000000"/>
+          <w:sz w:val="20"/>
+          <w:szCs w:val="20"/>
+          <w:lang w:eastAsia="zh-TW"/>
+        </w:rPr>
+        <w:t>Atlassian</w:t>
+      </w:r>
+      <w:proofErr w:type="spellEnd"/>
+      <w:r>
+        <w:rPr>
+          <w:rFonts w:ascii="Times New Roman" w:eastAsia="Times New Roman" w:hAnsi="Times New Roman" w:cs="Times New Roman"/>
+          <w:color w:val="000000"/>
+          <w:sz w:val="20"/>
+          <w:szCs w:val="20"/>
+          <w:lang w:eastAsia="zh-TW"/>
+        </w:rPr>
+        <w:t xml:space="preserve"> </w:t>
+      </w:r>
+      <w:r>
+        <w:rPr>
+          <w:rFonts w:ascii="Times New Roman" w:eastAsia="Times New Roman" w:hAnsi="Times New Roman" w:cs="Times New Roman"/>
+          <w:color w:val="000000"/>
+          <w:sz w:val="20"/>
+          <w:szCs w:val="20"/>
+          <w:lang w:eastAsia="zh-TW"/>
+        </w:rPr>
+        <w:t>Confluence/Jira/Stash.</w:t>
       </w:r>
     </w:p>
     <w:p>
@@ -723,7 +919,31 @@
           <w:szCs w:val="20"/>
           <w:lang w:eastAsia="zh-TW"/>
         </w:rPr>
-        <w:t>Software Developer (C++, HTML, CSS, JavaScript)</w:t>
+        <w:t>Software Developer (C++, HTML, CSS, JavaScript</w:t>
+      </w:r>
+      <w:r>
+        <w:rPr>
+          <w:rFonts w:ascii="Times New Roman" w:eastAsia="Times New Roman" w:hAnsi="Times New Roman" w:cs="Times New Roman"/>
+          <w:b/>
+          <w:bCs/>
+          <w:color w:val="000000"/>
+          <w:sz w:val="20"/>
+          <w:szCs w:val="20"/>
+          <w:lang w:eastAsia="zh-TW"/>
+        </w:rPr>
+        <w:t>, Java</w:t>
+      </w:r>
+      <w:r>
+        <w:rPr>
+          <w:rFonts w:ascii="Times New Roman" w:eastAsia="Times New Roman" w:hAnsi="Times New Roman" w:cs="Times New Roman"/>
+          <w:b/>
+          <w:bCs/>
+          <w:color w:val="000000"/>
+          <w:sz w:val="20"/>
+          <w:szCs w:val="20"/>
+          <w:lang w:eastAsia="zh-TW"/>
+        </w:rPr>
+        <w:t>)</w:t>
       </w:r>
     </w:p>
     <w:p>
@@ -1142,7 +1362,39 @@
           <w:szCs w:val="20"/>
           <w:lang w:eastAsia="zh-TW"/>
         </w:rPr>
-        <w:t>Participate in development of a software suite combining auto-configuration, source code generation, multi-technology support and integration workbench.</w:t>
+        <w:t xml:space="preserve">Participate in development of </w:t>
+      </w:r>
+      <w:proofErr w:type="spellStart"/>
+      <w:r>
+        <w:rPr>
+          <w:rFonts w:ascii="Times New Roman" w:eastAsia="Times New Roman" w:hAnsi="Times New Roman" w:cs="Times New Roman"/>
+          <w:color w:val="000000"/>
+          <w:sz w:val="20"/>
+          <w:szCs w:val="20"/>
+          <w:lang w:eastAsia="zh-TW"/>
+        </w:rPr>
+        <w:t>Neonode</w:t>
+      </w:r>
+      <w:proofErr w:type="spellEnd"/>
+      <w:r>
+        <w:rPr>
+          <w:rFonts w:ascii="Times New Roman" w:eastAsia="Times New Roman" w:hAnsi="Times New Roman" w:cs="Times New Roman"/>
+          <w:color w:val="000000"/>
+          <w:sz w:val="20"/>
+          <w:szCs w:val="20"/>
+          <w:lang w:eastAsia="zh-TW"/>
+        </w:rPr>
+        <w:t xml:space="preserve"> Platform, </w:t>
+      </w:r>
+      <w:r>
+        <w:rPr>
+          <w:rFonts w:ascii="Times New Roman" w:eastAsia="Times New Roman" w:hAnsi="Times New Roman" w:cs="Times New Roman"/>
+          <w:color w:val="000000"/>
+          <w:sz w:val="20"/>
+          <w:szCs w:val="20"/>
+          <w:lang w:eastAsia="zh-TW"/>
+        </w:rPr>
+        <w:t>a software suite combining auto-configuration, source code generation, multi-technology support and integration workbench.</w:t>
       </w:r>
     </w:p>
     <w:p>
@@ -1548,7 +1800,59 @@
           <w:szCs w:val="20"/>
           <w:lang w:eastAsia="zh-TW"/>
         </w:rPr>
-        <w:t xml:space="preserve">Backend RESTful services powered by Spring Boot, Hibernate and </w:t>
+        <w:t xml:space="preserve">Backend RESTful services powered by Spring </w:t>
+      </w:r>
+      <w:r>
+        <w:rPr>
+          <w:rFonts w:ascii="Times New Roman" w:eastAsia="Times New Roman" w:hAnsi="Times New Roman" w:cs="Times New Roman"/>
+          <w:color w:val="000000"/>
+          <w:sz w:val="20"/>
+          <w:szCs w:val="20"/>
+          <w:lang w:eastAsia="zh-TW"/>
+        </w:rPr>
+        <w:t>Data</w:t>
+      </w:r>
+      <w:r>
+        <w:rPr>
+          <w:rFonts w:ascii="Times New Roman" w:eastAsia="Times New Roman" w:hAnsi="Times New Roman" w:cs="Times New Roman"/>
+          <w:color w:val="000000"/>
+          <w:sz w:val="20"/>
+          <w:szCs w:val="20"/>
+          <w:lang w:eastAsia="zh-TW"/>
+        </w:rPr>
+        <w:t>, Hibernate</w:t>
+      </w:r>
+      <w:r>
+        <w:rPr>
+          <w:rFonts w:ascii="Times New Roman" w:eastAsia="Times New Roman" w:hAnsi="Times New Roman" w:cs="Times New Roman"/>
+          <w:color w:val="000000"/>
+          <w:sz w:val="20"/>
+          <w:szCs w:val="20"/>
+          <w:lang w:eastAsia="zh-TW"/>
+        </w:rPr>
+        <w:t xml:space="preserve">, </w:t>
+      </w:r>
+      <w:proofErr w:type="spellStart"/>
+      <w:r>
+        <w:rPr>
+          <w:rFonts w:ascii="Times New Roman" w:eastAsia="Times New Roman" w:hAnsi="Times New Roman" w:cs="Times New Roman"/>
+          <w:color w:val="000000"/>
+          <w:sz w:val="20"/>
+          <w:szCs w:val="20"/>
+          <w:lang w:eastAsia="zh-TW"/>
+        </w:rPr>
+        <w:t>Redis</w:t>
+      </w:r>
+      <w:proofErr w:type="spellEnd"/>
+      <w:r>
+        <w:rPr>
+          <w:rFonts w:ascii="Times New Roman" w:eastAsia="Times New Roman" w:hAnsi="Times New Roman" w:cs="Times New Roman"/>
+          <w:color w:val="000000"/>
+          <w:sz w:val="20"/>
+          <w:szCs w:val="20"/>
+          <w:lang w:eastAsia="zh-TW"/>
+        </w:rPr>
+        <w:t xml:space="preserve"> and </w:t>
       </w:r>
       <w:r>
         <w:rPr>

</xml_diff>